<commit_message>
Marco teorico, conclusiones y bibliografia
</commit_message>
<xml_diff>
--- a/Laboratorios/Laboratorio 8/Laboratorio No8.docx
+++ b/Laboratorios/Laboratorio 8/Laboratorio No8.docx
@@ -982,6 +982,517 @@
         <w:rPr>
           <w:rFonts w:ascii="Trebuchet MS" w:hAnsi="Trebuchet MS"/>
         </w:rPr>
+      </w:pPr>
+    </w:p>
+    <w:p>
+      <w:pPr>
+        <w:spacing w:line="266" w:lineRule="auto"/>
+        <w:rPr>
+          <w:rFonts w:ascii="Trebuchet MS" w:hAnsi="Trebuchet MS"/>
+        </w:rPr>
+      </w:pPr>
+    </w:p>
+    <w:p>
+      <w:pPr>
+        <w:spacing w:line="266" w:lineRule="auto"/>
+        <w:rPr>
+          <w:rFonts w:ascii="Trebuchet MS" w:hAnsi="Trebuchet MS"/>
+        </w:rPr>
+      </w:pPr>
+    </w:p>
+    <w:p>
+      <w:pPr>
+        <w:spacing w:line="266" w:lineRule="auto"/>
+        <w:rPr>
+          <w:rFonts w:ascii="Trebuchet MS" w:hAnsi="Trebuchet MS"/>
+        </w:rPr>
+      </w:pPr>
+    </w:p>
+    <w:p>
+      <w:pPr>
+        <w:spacing w:line="266" w:lineRule="auto"/>
+        <w:rPr>
+          <w:rFonts w:ascii="Trebuchet MS" w:hAnsi="Trebuchet MS"/>
+        </w:rPr>
+      </w:pPr>
+    </w:p>
+    <w:p>
+      <w:pPr>
+        <w:spacing w:line="266" w:lineRule="auto"/>
+        <w:rPr>
+          <w:rFonts w:ascii="Trebuchet MS" w:hAnsi="Trebuchet MS"/>
+        </w:rPr>
+      </w:pPr>
+    </w:p>
+    <w:p>
+      <w:pPr>
+        <w:spacing w:line="266" w:lineRule="auto"/>
+        <w:rPr>
+          <w:rFonts w:ascii="Trebuchet MS" w:hAnsi="Trebuchet MS"/>
+          <w:color w:val="FF0000"/>
+          <w:sz w:val="28"/>
+          <w:szCs w:val="28"/>
+        </w:rPr>
+      </w:pPr>
+      <w:r>
+        <w:rPr>
+          <w:rFonts w:ascii="Trebuchet MS" w:hAnsi="Trebuchet MS"/>
+          <w:color w:val="FF0000"/>
+          <w:sz w:val="28"/>
+          <w:szCs w:val="28"/>
+        </w:rPr>
+        <w:lastRenderedPageBreak/>
+        <w:t>MARCO TEORICO</w:t>
+      </w:r>
+    </w:p>
+    <w:p>
+      <w:pPr>
+        <w:spacing w:line="266" w:lineRule="auto"/>
+        <w:rPr>
+          <w:rFonts w:ascii="Trebuchet MS" w:hAnsi="Trebuchet MS"/>
+        </w:rPr>
+      </w:pPr>
+    </w:p>
+    <w:p>
+      <w:pPr>
+        <w:spacing w:line="266" w:lineRule="auto"/>
+      </w:pPr>
+      <w:r>
+        <w:rPr>
+          <w:color w:val="FF0000"/>
+        </w:rPr>
+        <w:t>Protocolos de la capa de aplicación</w:t>
+      </w:r>
+      <w:r>
+        <w:t xml:space="preserve">: </w:t>
+      </w:r>
+    </w:p>
+    <w:p>
+      <w:pPr>
+        <w:spacing w:line="266" w:lineRule="auto"/>
+      </w:pPr>
+    </w:p>
+    <w:p>
+      <w:pPr>
+        <w:spacing w:line="266" w:lineRule="auto"/>
+      </w:pPr>
+    </w:p>
+    <w:p>
+      <w:pPr>
+        <w:spacing w:line="266" w:lineRule="auto"/>
+      </w:pPr>
+      <w:r>
+        <w:rPr>
+          <w:color w:val="FF0000"/>
+        </w:rPr>
+        <w:t>FTP</w:t>
+      </w:r>
+      <w:r>
+        <w:t xml:space="preserve"> (File Transfer </w:t>
+      </w:r>
+      <w:proofErr w:type="spellStart"/>
+      <w:r>
+        <w:t>Protocol</w:t>
+      </w:r>
+      <w:proofErr w:type="spellEnd"/>
+      <w:r>
+        <w:t xml:space="preserve"> - Protocolo de transferencia de archivos) para transferencia de archivos. </w:t>
+      </w:r>
+    </w:p>
+    <w:p>
+      <w:pPr>
+        <w:spacing w:line="266" w:lineRule="auto"/>
+      </w:pPr>
+      <w:r>
+        <w:rPr>
+          <w:color w:val="FF0000"/>
+        </w:rPr>
+        <w:t xml:space="preserve">DNS </w:t>
+      </w:r>
+      <w:r>
+        <w:t>(</w:t>
+      </w:r>
+      <w:proofErr w:type="spellStart"/>
+      <w:r>
+        <w:t>Domain</w:t>
+      </w:r>
+      <w:proofErr w:type="spellEnd"/>
+      <w:r>
+        <w:t xml:space="preserve"> </w:t>
+      </w:r>
+      <w:proofErr w:type="spellStart"/>
+      <w:r>
+        <w:t>Name</w:t>
+      </w:r>
+      <w:proofErr w:type="spellEnd"/>
+      <w:r>
+        <w:t xml:space="preserve"> </w:t>
+      </w:r>
+      <w:proofErr w:type="spellStart"/>
+      <w:r>
+        <w:t>System</w:t>
+      </w:r>
+      <w:proofErr w:type="spellEnd"/>
+      <w:r>
+        <w:t xml:space="preserve"> - Sistema de nombres de dominio). </w:t>
+      </w:r>
+    </w:p>
+    <w:p>
+      <w:pPr>
+        <w:spacing w:line="266" w:lineRule="auto"/>
+      </w:pPr>
+      <w:r>
+        <w:rPr>
+          <w:color w:val="FF0000"/>
+        </w:rPr>
+        <w:t xml:space="preserve">DHCP </w:t>
+      </w:r>
+      <w:r>
+        <w:t xml:space="preserve">(Dynamic Host </w:t>
+      </w:r>
+      <w:proofErr w:type="spellStart"/>
+      <w:r>
+        <w:t>Configuration</w:t>
+      </w:r>
+      <w:proofErr w:type="spellEnd"/>
+      <w:r>
+        <w:t xml:space="preserve"> </w:t>
+      </w:r>
+      <w:proofErr w:type="spellStart"/>
+      <w:r>
+        <w:t>Protocol</w:t>
+      </w:r>
+      <w:proofErr w:type="spellEnd"/>
+      <w:r>
+        <w:t xml:space="preserve"> - Protocolo de configuración dinámica de anfitrión). </w:t>
+      </w:r>
+    </w:p>
+    <w:p>
+      <w:pPr>
+        <w:spacing w:line="266" w:lineRule="auto"/>
+      </w:pPr>
+      <w:r>
+        <w:rPr>
+          <w:color w:val="FF0000"/>
+        </w:rPr>
+        <w:t xml:space="preserve">HTTP </w:t>
+      </w:r>
+      <w:r>
+        <w:t>(</w:t>
+      </w:r>
+      <w:proofErr w:type="spellStart"/>
+      <w:r>
+        <w:t>HyperText</w:t>
+      </w:r>
+      <w:proofErr w:type="spellEnd"/>
+      <w:r>
+        <w:t xml:space="preserve"> Transfer </w:t>
+      </w:r>
+      <w:proofErr w:type="spellStart"/>
+      <w:r>
+        <w:t>Protocol</w:t>
+      </w:r>
+      <w:proofErr w:type="spellEnd"/>
+      <w:r>
+        <w:t xml:space="preserve">) para acceso a páginas web. </w:t>
+      </w:r>
+    </w:p>
+    <w:p>
+      <w:pPr>
+        <w:spacing w:line="266" w:lineRule="auto"/>
+      </w:pPr>
+      <w:r>
+        <w:rPr>
+          <w:color w:val="FF0000"/>
+        </w:rPr>
+        <w:t xml:space="preserve">HTTPS </w:t>
+      </w:r>
+      <w:r>
+        <w:t>(</w:t>
+      </w:r>
+      <w:proofErr w:type="spellStart"/>
+      <w:r>
+        <w:t>Hypertext</w:t>
+      </w:r>
+      <w:proofErr w:type="spellEnd"/>
+      <w:r>
+        <w:t xml:space="preserve"> Transfer </w:t>
+      </w:r>
+      <w:proofErr w:type="spellStart"/>
+      <w:r>
+        <w:t>Protocol</w:t>
+      </w:r>
+      <w:proofErr w:type="spellEnd"/>
+      <w:r>
+        <w:t xml:space="preserve"> </w:t>
+      </w:r>
+      <w:proofErr w:type="spellStart"/>
+      <w:r>
+        <w:t>Secure</w:t>
+      </w:r>
+      <w:proofErr w:type="spellEnd"/>
+      <w:r>
+        <w:t xml:space="preserve">) Protocolo seguro de transferencia de hipertexto. </w:t>
+      </w:r>
+    </w:p>
+    <w:p>
+      <w:pPr>
+        <w:spacing w:line="266" w:lineRule="auto"/>
+      </w:pPr>
+      <w:r>
+        <w:rPr>
+          <w:color w:val="FF0000"/>
+        </w:rPr>
+        <w:t xml:space="preserve">POP </w:t>
+      </w:r>
+      <w:r>
+        <w:t xml:space="preserve">(Post Office </w:t>
+      </w:r>
+      <w:proofErr w:type="spellStart"/>
+      <w:r>
+        <w:t>Protocol</w:t>
+      </w:r>
+      <w:proofErr w:type="spellEnd"/>
+      <w:r>
+        <w:t xml:space="preserve">) para recuperación de correo electrónico. </w:t>
+      </w:r>
+    </w:p>
+    <w:p>
+      <w:pPr>
+        <w:spacing w:line="266" w:lineRule="auto"/>
+      </w:pPr>
+      <w:r>
+        <w:rPr>
+          <w:color w:val="FF0000"/>
+        </w:rPr>
+        <w:t xml:space="preserve">SMTP </w:t>
+      </w:r>
+      <w:r>
+        <w:t xml:space="preserve">(Simple Mail </w:t>
+      </w:r>
+      <w:proofErr w:type="spellStart"/>
+      <w:r>
+        <w:t>Transport</w:t>
+      </w:r>
+      <w:proofErr w:type="spellEnd"/>
+      <w:r>
+        <w:t xml:space="preserve"> </w:t>
+      </w:r>
+      <w:proofErr w:type="spellStart"/>
+      <w:r>
+        <w:t>Protocol</w:t>
+      </w:r>
+      <w:proofErr w:type="spellEnd"/>
+      <w:r>
+        <w:t xml:space="preserve">) para envío de correo electrónico. </w:t>
+      </w:r>
+    </w:p>
+    <w:p>
+      <w:pPr>
+        <w:spacing w:line="266" w:lineRule="auto"/>
+        <w:rPr>
+          <w:lang w:val="en-US"/>
+        </w:rPr>
+      </w:pPr>
+      <w:r>
+        <w:rPr>
+          <w:color w:val="FF0000"/>
+          <w:lang w:val="en-US"/>
+        </w:rPr>
+        <w:t xml:space="preserve">SSH </w:t>
+      </w:r>
+      <w:r>
+        <w:rPr>
+          <w:lang w:val="en-US"/>
+        </w:rPr>
+        <w:t xml:space="preserve">(Secure </w:t>
+      </w:r>
+      <w:proofErr w:type="spellStart"/>
+      <w:r>
+        <w:rPr>
+          <w:lang w:val="en-US"/>
+        </w:rPr>
+        <w:t>SHell</w:t>
+      </w:r>
+      <w:proofErr w:type="spellEnd"/>
+      <w:r>
+        <w:rPr>
+          <w:lang w:val="en-US"/>
+        </w:rPr>
+        <w:t xml:space="preserve">) TELNET para acceder </w:t>
+      </w:r>
+      <w:proofErr w:type="gramStart"/>
+      <w:r>
+        <w:rPr>
+          <w:lang w:val="en-US"/>
+        </w:rPr>
+        <w:t>a</w:t>
+      </w:r>
+      <w:proofErr w:type="gramEnd"/>
+      <w:r>
+        <w:rPr>
+          <w:lang w:val="en-US"/>
+        </w:rPr>
+        <w:t xml:space="preserve"> </w:t>
+      </w:r>
+      <w:proofErr w:type="spellStart"/>
+      <w:r>
+        <w:rPr>
+          <w:lang w:val="en-US"/>
+        </w:rPr>
+        <w:t>equipos</w:t>
+      </w:r>
+      <w:proofErr w:type="spellEnd"/>
+      <w:r>
+        <w:rPr>
+          <w:lang w:val="en-US"/>
+        </w:rPr>
+        <w:t xml:space="preserve"> </w:t>
+      </w:r>
+      <w:proofErr w:type="spellStart"/>
+      <w:r>
+        <w:rPr>
+          <w:lang w:val="en-US"/>
+        </w:rPr>
+        <w:t>remotos</w:t>
+      </w:r>
+      <w:proofErr w:type="spellEnd"/>
+      <w:r>
+        <w:rPr>
+          <w:lang w:val="en-US"/>
+        </w:rPr>
+        <w:t xml:space="preserve">. </w:t>
+      </w:r>
+    </w:p>
+    <w:p>
+      <w:pPr>
+        <w:spacing w:line="266" w:lineRule="auto"/>
+        <w:rPr>
+          <w:lang w:val="en-US"/>
+        </w:rPr>
+      </w:pPr>
+      <w:r>
+        <w:rPr>
+          <w:color w:val="FF0000"/>
+          <w:lang w:val="en-US"/>
+        </w:rPr>
+        <w:t xml:space="preserve">TFTP </w:t>
+      </w:r>
+      <w:r>
+        <w:rPr>
+          <w:lang w:val="en-US"/>
+        </w:rPr>
+        <w:t xml:space="preserve">(Trivial File Transfer Protocol). </w:t>
+      </w:r>
+    </w:p>
+    <w:p>
+      <w:pPr>
+        <w:spacing w:line="266" w:lineRule="auto"/>
+        <w:rPr>
+          <w:lang w:val="en-US"/>
+        </w:rPr>
+      </w:pPr>
+      <w:r>
+        <w:rPr>
+          <w:color w:val="FF0000"/>
+          <w:lang w:val="en-US"/>
+        </w:rPr>
+        <w:t xml:space="preserve">LDAP </w:t>
+      </w:r>
+      <w:r>
+        <w:rPr>
+          <w:lang w:val="en-US"/>
+        </w:rPr>
+        <w:t xml:space="preserve">(Lightweight Directory Access Protocol). </w:t>
+      </w:r>
+    </w:p>
+    <w:p>
+      <w:pPr>
+        <w:spacing w:line="266" w:lineRule="auto"/>
+      </w:pPr>
+      <w:r>
+        <w:rPr>
+          <w:color w:val="FF0000"/>
+        </w:rPr>
+        <w:t>XMPP</w:t>
+      </w:r>
+      <w:r>
+        <w:t xml:space="preserve">, (Extensible </w:t>
+      </w:r>
+      <w:proofErr w:type="spellStart"/>
+      <w:r>
+        <w:t>Messaging</w:t>
+      </w:r>
+      <w:proofErr w:type="spellEnd"/>
+      <w:r>
+        <w:t xml:space="preserve"> and </w:t>
+      </w:r>
+      <w:proofErr w:type="spellStart"/>
+      <w:r>
+        <w:t>Presence</w:t>
+      </w:r>
+      <w:proofErr w:type="spellEnd"/>
+      <w:r>
+        <w:t xml:space="preserve"> </w:t>
+      </w:r>
+      <w:proofErr w:type="spellStart"/>
+      <w:r>
+        <w:t>Protocol</w:t>
+      </w:r>
+      <w:proofErr w:type="spellEnd"/>
+      <w:r>
+        <w:t xml:space="preserve">) - Protocolo estándar para mensajería instantánea. El protocolo de la capa de aplicación en el que se hará énfasis este laboratorio es el protocolo </w:t>
+      </w:r>
+    </w:p>
+    <w:p>
+      <w:pPr>
+        <w:spacing w:line="266" w:lineRule="auto"/>
+      </w:pPr>
+    </w:p>
+    <w:p>
+      <w:pPr>
+        <w:spacing w:line="266" w:lineRule="auto"/>
+      </w:pPr>
+      <w:r>
+        <w:rPr>
+          <w:color w:val="FF0000"/>
+        </w:rPr>
+        <w:t>DNS</w:t>
+      </w:r>
+      <w:r>
+        <w:t>: El sistema de nombres de dominio (</w:t>
+      </w:r>
+      <w:proofErr w:type="spellStart"/>
+      <w:r>
+        <w:t>Domain</w:t>
+      </w:r>
+      <w:proofErr w:type="spellEnd"/>
+      <w:r>
+        <w:t xml:space="preserve"> </w:t>
+      </w:r>
+      <w:proofErr w:type="spellStart"/>
+      <w:r>
+        <w:t>Name</w:t>
+      </w:r>
+      <w:proofErr w:type="spellEnd"/>
+      <w:r>
+        <w:t xml:space="preserve"> </w:t>
+      </w:r>
+      <w:proofErr w:type="spellStart"/>
+      <w:r>
+        <w:t>System</w:t>
+      </w:r>
+      <w:proofErr w:type="spellEnd"/>
+      <w:r>
+        <w:t xml:space="preserve"> o DNS, por sus siglas en inglés) es un sistema de nomenclatura jerárquico descentralizado para dispositivos conectados a redes IP como Internet o una red privada. Este sistema asocia información variada con nombre de dominio asignado a cada uno de los participantes. Su función más importante es "traducir" nombres inteligibles para las personas en identificadores binarios asociados con los equipos conectados a la red, esto con el propósito de poder localizar y direccionar estos equipos mundialmente. </w:t>
+      </w:r>
+    </w:p>
+    <w:p>
+      <w:pPr>
+        <w:spacing w:line="266" w:lineRule="auto"/>
+        <w:rPr>
+          <w:rFonts w:ascii="Trebuchet MS" w:hAnsi="Trebuchet MS"/>
+        </w:rPr>
         <w:sectPr>
           <w:type w:val="continuous"/>
           <w:pgSz w:w="12240" w:h="15840"/>
@@ -989,6 +1500,9 @@
           <w:cols w:space="720"/>
         </w:sectPr>
       </w:pPr>
+      <w:r>
+        <w:t>El servidor DNS utiliza una base de datos distribuida y jerárquica que almacena información asociada a nombres de dominio en redes como Internet. Aunque como base de datos el DNS es capaz de asociar diferentes tipos de información a cada nombre, los usos más comunes son la asignación de nombres de dominio a direcciones IP y la localización de los servidores de correo electrónico de cada dominio.</w:t>
+      </w:r>
     </w:p>
     <w:p>
       <w:pPr>
@@ -29737,6 +30251,109 @@
     <w:p>
       <w:pPr>
         <w:pStyle w:val="Prrafodelista"/>
+        <w:tabs>
+          <w:tab w:val="left" w:pos="973"/>
+          <w:tab w:val="left" w:pos="974"/>
+        </w:tabs>
+        <w:spacing w:line="240" w:lineRule="exact"/>
+        <w:ind w:left="973" w:firstLine="0"/>
+        <w:rPr>
+          <w:sz w:val="20"/>
+        </w:rPr>
+      </w:pPr>
+    </w:p>
+    <w:p>
+      <w:pPr>
+        <w:pStyle w:val="Prrafodelista"/>
+        <w:tabs>
+          <w:tab w:val="left" w:pos="973"/>
+          <w:tab w:val="left" w:pos="974"/>
+        </w:tabs>
+        <w:spacing w:line="240" w:lineRule="exact"/>
+        <w:ind w:left="613" w:firstLine="0"/>
+        <w:rPr>
+          <w:color w:val="00B050"/>
+        </w:rPr>
+      </w:pPr>
+      <w:r>
+        <w:rPr>
+          <w:color w:val="00B050"/>
+        </w:rPr>
+        <w:t xml:space="preserve">Un registro A hace coincidencia de un dominio (o subdominio) con una dirección IP. En otras palabras, apunta su nombre de dominio a la dirección IP de su hosting, lo que permite que el tráfico web llegue a dicho servidor. Esta es la función principal del DNS. Un registro A típico luce así: </w:t>
+      </w:r>
+    </w:p>
+    <w:p>
+      <w:pPr>
+        <w:pStyle w:val="Prrafodelista"/>
+        <w:tabs>
+          <w:tab w:val="left" w:pos="973"/>
+          <w:tab w:val="left" w:pos="974"/>
+        </w:tabs>
+        <w:spacing w:line="240" w:lineRule="exact"/>
+        <w:ind w:left="613" w:firstLine="0"/>
+        <w:rPr>
+          <w:color w:val="00B050"/>
+        </w:rPr>
+      </w:pPr>
+    </w:p>
+    <w:p>
+      <w:pPr>
+        <w:pStyle w:val="Prrafodelista"/>
+        <w:tabs>
+          <w:tab w:val="left" w:pos="973"/>
+          <w:tab w:val="left" w:pos="974"/>
+        </w:tabs>
+        <w:spacing w:line="240" w:lineRule="exact"/>
+        <w:ind w:left="613" w:firstLine="0"/>
+        <w:rPr>
+          <w:color w:val="00B050"/>
+        </w:rPr>
+      </w:pPr>
+      <w:r>
+        <w:rPr>
+          <w:color w:val="00B050"/>
+        </w:rPr>
+        <w:t xml:space="preserve">Registros A: Para direcciones IPv4 </w:t>
+      </w:r>
+    </w:p>
+    <w:p>
+      <w:pPr>
+        <w:pStyle w:val="Prrafodelista"/>
+        <w:tabs>
+          <w:tab w:val="left" w:pos="973"/>
+          <w:tab w:val="left" w:pos="974"/>
+        </w:tabs>
+        <w:spacing w:line="240" w:lineRule="exact"/>
+        <w:ind w:left="613" w:firstLine="0"/>
+        <w:rPr>
+          <w:color w:val="00B050"/>
+        </w:rPr>
+      </w:pPr>
+      <w:r>
+        <w:rPr>
+          <w:color w:val="00B050"/>
+        </w:rPr>
+        <w:t>Registros AAAA: Para direcciones IPv6</w:t>
+      </w:r>
+    </w:p>
+    <w:p>
+      <w:pPr>
+        <w:pStyle w:val="Prrafodelista"/>
+        <w:tabs>
+          <w:tab w:val="left" w:pos="973"/>
+          <w:tab w:val="left" w:pos="974"/>
+        </w:tabs>
+        <w:spacing w:line="240" w:lineRule="exact"/>
+        <w:ind w:left="613" w:firstLine="0"/>
+        <w:rPr>
+          <w:color w:val="00B050"/>
+          <w:sz w:val="20"/>
+        </w:rPr>
+      </w:pPr>
+    </w:p>
+    <w:p>
+      <w:pPr>
+        <w:pStyle w:val="Prrafodelista"/>
         <w:numPr>
           <w:ilvl w:val="1"/>
           <w:numId w:val="1"/>
@@ -29941,6 +30558,374 @@
         <w:t>particular?</w:t>
       </w:r>
       <w:proofErr w:type="gramEnd"/>
+    </w:p>
+    <w:p>
+      <w:pPr>
+        <w:pStyle w:val="Prrafodelista"/>
+        <w:tabs>
+          <w:tab w:val="left" w:pos="973"/>
+          <w:tab w:val="left" w:pos="974"/>
+        </w:tabs>
+        <w:spacing w:before="24"/>
+        <w:ind w:left="973" w:firstLine="0"/>
+        <w:rPr>
+          <w:sz w:val="20"/>
+        </w:rPr>
+      </w:pPr>
+    </w:p>
+    <w:p>
+      <w:pPr>
+        <w:pStyle w:val="Prrafodelista"/>
+        <w:tabs>
+          <w:tab w:val="left" w:pos="973"/>
+          <w:tab w:val="left" w:pos="974"/>
+        </w:tabs>
+        <w:spacing w:before="24"/>
+        <w:ind w:left="973"/>
+        <w:rPr>
+          <w:color w:val="00B050"/>
+          <w:sz w:val="20"/>
+        </w:rPr>
+      </w:pPr>
+      <w:r>
+        <w:rPr>
+          <w:color w:val="FF0000"/>
+          <w:sz w:val="20"/>
+        </w:rPr>
+        <w:t>Registro NS</w:t>
+      </w:r>
+      <w:r>
+        <w:rPr>
+          <w:color w:val="00B050"/>
+          <w:sz w:val="20"/>
+        </w:rPr>
+        <w:t>:</w:t>
+      </w:r>
+    </w:p>
+    <w:p>
+      <w:pPr>
+        <w:pStyle w:val="Prrafodelista"/>
+        <w:tabs>
+          <w:tab w:val="left" w:pos="973"/>
+          <w:tab w:val="left" w:pos="974"/>
+        </w:tabs>
+        <w:spacing w:before="24"/>
+        <w:ind w:left="1081"/>
+        <w:rPr>
+          <w:color w:val="00B050"/>
+          <w:sz w:val="20"/>
+        </w:rPr>
+      </w:pPr>
+      <w:r>
+        <w:rPr>
+          <w:color w:val="00B050"/>
+          <w:sz w:val="20"/>
+        </w:rPr>
+        <w:t>Los registros de Servidor de nombres (NS, del inglés "</w:t>
+      </w:r>
+      <w:proofErr w:type="spellStart"/>
+      <w:r>
+        <w:rPr>
+          <w:color w:val="00B050"/>
+          <w:sz w:val="20"/>
+        </w:rPr>
+        <w:t>Name</w:t>
+      </w:r>
+      <w:proofErr w:type="spellEnd"/>
+      <w:r>
+        <w:rPr>
+          <w:color w:val="00B050"/>
+          <w:sz w:val="20"/>
+        </w:rPr>
+        <w:t xml:space="preserve"> Server") determinan los servidores que</w:t>
+      </w:r>
+    </w:p>
+    <w:p>
+      <w:pPr>
+        <w:pStyle w:val="Prrafodelista"/>
+        <w:tabs>
+          <w:tab w:val="left" w:pos="973"/>
+          <w:tab w:val="left" w:pos="974"/>
+        </w:tabs>
+        <w:spacing w:before="24"/>
+        <w:ind w:left="1081"/>
+        <w:rPr>
+          <w:color w:val="00B050"/>
+          <w:sz w:val="20"/>
+        </w:rPr>
+      </w:pPr>
+      <w:r>
+        <w:rPr>
+          <w:color w:val="00B050"/>
+          <w:sz w:val="20"/>
+        </w:rPr>
+        <w:t>comunicarán la información del DNS de un dominio. Por lo general, dispones de registros de</w:t>
+      </w:r>
+    </w:p>
+    <w:p>
+      <w:pPr>
+        <w:pStyle w:val="Prrafodelista"/>
+        <w:tabs>
+          <w:tab w:val="left" w:pos="973"/>
+          <w:tab w:val="left" w:pos="974"/>
+        </w:tabs>
+        <w:spacing w:before="24"/>
+        <w:ind w:left="1081"/>
+        <w:rPr>
+          <w:color w:val="00B050"/>
+          <w:sz w:val="20"/>
+        </w:rPr>
+      </w:pPr>
+      <w:r>
+        <w:rPr>
+          <w:color w:val="00B050"/>
+          <w:sz w:val="20"/>
+        </w:rPr>
+        <w:t>servidor de nombres principales y secundarios para tu dominio. Cuando utilizas servicios de Google</w:t>
+      </w:r>
+    </w:p>
+    <w:p>
+      <w:pPr>
+        <w:pStyle w:val="Prrafodelista"/>
+        <w:tabs>
+          <w:tab w:val="left" w:pos="973"/>
+          <w:tab w:val="left" w:pos="974"/>
+        </w:tabs>
+        <w:spacing w:before="24"/>
+        <w:ind w:left="1081"/>
+        <w:rPr>
+          <w:color w:val="00B050"/>
+          <w:sz w:val="20"/>
+        </w:rPr>
+      </w:pPr>
+      <w:r>
+        <w:rPr>
+          <w:color w:val="00B050"/>
+          <w:sz w:val="20"/>
+        </w:rPr>
+        <w:t>Cloud, puedes configurar registros NS que señalen a los servidores de Google cuando se hagan</w:t>
+      </w:r>
+    </w:p>
+    <w:p>
+      <w:pPr>
+        <w:pStyle w:val="Prrafodelista"/>
+        <w:tabs>
+          <w:tab w:val="left" w:pos="973"/>
+          <w:tab w:val="left" w:pos="974"/>
+        </w:tabs>
+        <w:spacing w:before="24"/>
+        <w:ind w:left="1081"/>
+        <w:rPr>
+          <w:color w:val="00B050"/>
+          <w:sz w:val="20"/>
+        </w:rPr>
+      </w:pPr>
+      <w:r>
+        <w:rPr>
+          <w:color w:val="00B050"/>
+          <w:sz w:val="20"/>
+        </w:rPr>
+        <w:t>consultas de DNS.</w:t>
+      </w:r>
+    </w:p>
+    <w:p>
+      <w:pPr>
+        <w:pStyle w:val="Prrafodelista"/>
+        <w:tabs>
+          <w:tab w:val="left" w:pos="973"/>
+          <w:tab w:val="left" w:pos="974"/>
+        </w:tabs>
+        <w:spacing w:before="24"/>
+        <w:ind w:left="973"/>
+        <w:rPr>
+          <w:color w:val="00B050"/>
+          <w:sz w:val="20"/>
+        </w:rPr>
+      </w:pPr>
+      <w:r>
+        <w:rPr>
+          <w:color w:val="FF0000"/>
+          <w:sz w:val="20"/>
+        </w:rPr>
+        <w:t>Registro MX</w:t>
+      </w:r>
+      <w:r>
+        <w:rPr>
+          <w:color w:val="00B050"/>
+          <w:sz w:val="20"/>
+        </w:rPr>
+        <w:t>:</w:t>
+      </w:r>
+    </w:p>
+    <w:p>
+      <w:pPr>
+        <w:pStyle w:val="Prrafodelista"/>
+        <w:tabs>
+          <w:tab w:val="left" w:pos="973"/>
+          <w:tab w:val="left" w:pos="974"/>
+        </w:tabs>
+        <w:spacing w:before="24"/>
+        <w:ind w:left="973"/>
+        <w:rPr>
+          <w:color w:val="00B050"/>
+          <w:sz w:val="20"/>
+        </w:rPr>
+      </w:pPr>
+      <w:r>
+        <w:rPr>
+          <w:color w:val="00B050"/>
+          <w:sz w:val="20"/>
+        </w:rPr>
+        <w:tab/>
+      </w:r>
+      <w:r>
+        <w:rPr>
+          <w:color w:val="00B050"/>
+          <w:sz w:val="20"/>
+        </w:rPr>
+        <w:t>específica donde los emails deberían ser entregados.</w:t>
+      </w:r>
+    </w:p>
+    <w:p>
+      <w:pPr>
+        <w:pStyle w:val="Prrafodelista"/>
+        <w:tabs>
+          <w:tab w:val="left" w:pos="973"/>
+          <w:tab w:val="left" w:pos="974"/>
+        </w:tabs>
+        <w:spacing w:before="24"/>
+        <w:ind w:left="973"/>
+        <w:rPr>
+          <w:color w:val="00B050"/>
+          <w:sz w:val="20"/>
+        </w:rPr>
+      </w:pPr>
+      <w:r>
+        <w:rPr>
+          <w:color w:val="FF0000"/>
+          <w:sz w:val="20"/>
+        </w:rPr>
+        <w:t>Registro A</w:t>
+      </w:r>
+      <w:r>
+        <w:rPr>
+          <w:color w:val="00B050"/>
+          <w:sz w:val="20"/>
+        </w:rPr>
+        <w:t>:</w:t>
+      </w:r>
+    </w:p>
+    <w:p>
+      <w:pPr>
+        <w:pStyle w:val="Prrafodelista"/>
+        <w:tabs>
+          <w:tab w:val="left" w:pos="973"/>
+          <w:tab w:val="left" w:pos="974"/>
+        </w:tabs>
+        <w:spacing w:before="24"/>
+        <w:ind w:left="973"/>
+        <w:rPr>
+          <w:color w:val="00B050"/>
+          <w:sz w:val="20"/>
+        </w:rPr>
+      </w:pPr>
+      <w:r>
+        <w:rPr>
+          <w:color w:val="00B050"/>
+          <w:sz w:val="20"/>
+        </w:rPr>
+        <w:tab/>
+      </w:r>
+      <w:r>
+        <w:rPr>
+          <w:color w:val="00B050"/>
+          <w:sz w:val="20"/>
+        </w:rPr>
+        <w:t xml:space="preserve">Específica las direcciones IP correspondientes a tus dominios y </w:t>
+      </w:r>
+      <w:proofErr w:type="spellStart"/>
+      <w:r>
+        <w:rPr>
+          <w:color w:val="00B050"/>
+          <w:sz w:val="20"/>
+        </w:rPr>
+        <w:t>sub-dominios</w:t>
+      </w:r>
+      <w:proofErr w:type="spellEnd"/>
+      <w:r>
+        <w:rPr>
+          <w:color w:val="00B050"/>
+          <w:sz w:val="20"/>
+        </w:rPr>
+        <w:t>.</w:t>
+      </w:r>
+    </w:p>
+    <w:p>
+      <w:pPr>
+        <w:pStyle w:val="Prrafodelista"/>
+        <w:tabs>
+          <w:tab w:val="left" w:pos="973"/>
+          <w:tab w:val="left" w:pos="974"/>
+        </w:tabs>
+        <w:spacing w:before="24"/>
+        <w:ind w:left="973"/>
+        <w:rPr>
+          <w:color w:val="00B050"/>
+          <w:sz w:val="20"/>
+        </w:rPr>
+      </w:pPr>
+      <w:r>
+        <w:rPr>
+          <w:color w:val="FF0000"/>
+          <w:sz w:val="20"/>
+        </w:rPr>
+        <w:t>Registro CNAME</w:t>
+      </w:r>
+      <w:r>
+        <w:rPr>
+          <w:color w:val="00B050"/>
+          <w:sz w:val="20"/>
+        </w:rPr>
+        <w:t>:</w:t>
+      </w:r>
+    </w:p>
+    <w:p>
+      <w:pPr>
+        <w:pStyle w:val="Prrafodelista"/>
+        <w:tabs>
+          <w:tab w:val="left" w:pos="973"/>
+          <w:tab w:val="left" w:pos="974"/>
+        </w:tabs>
+        <w:spacing w:before="24"/>
+        <w:ind w:left="973" w:firstLine="0"/>
+        <w:rPr>
+          <w:color w:val="00B050"/>
+          <w:sz w:val="20"/>
+        </w:rPr>
+      </w:pPr>
+      <w:r>
+        <w:rPr>
+          <w:color w:val="00B050"/>
+          <w:sz w:val="20"/>
+        </w:rPr>
+        <w:t xml:space="preserve">Específica las redirecciones desde tus </w:t>
+      </w:r>
+      <w:proofErr w:type="spellStart"/>
+      <w:r>
+        <w:rPr>
+          <w:color w:val="00B050"/>
+          <w:sz w:val="20"/>
+        </w:rPr>
+        <w:t>sub-dominios</w:t>
+      </w:r>
+      <w:proofErr w:type="spellEnd"/>
+      <w:r>
+        <w:rPr>
+          <w:color w:val="00B050"/>
+          <w:sz w:val="20"/>
+        </w:rPr>
+        <w:t xml:space="preserve"> de los dominios a otros dominios/subdominios.</w:t>
+      </w:r>
     </w:p>
     <w:p>
       <w:pPr>
@@ -31960,6 +32945,7 @@
         <w:rPr>
           <w:sz w:val="20"/>
         </w:rPr>
+        <w:lastRenderedPageBreak/>
         <w:t>Solucione</w:t>
       </w:r>
       <w:r>
@@ -32437,6 +33423,460 @@
           <w:sz w:val="20"/>
         </w:rPr>
         <w:t>su profesor.</w:t>
+      </w:r>
+    </w:p>
+    <w:p>
+      <w:pPr>
+        <w:tabs>
+          <w:tab w:val="left" w:pos="973"/>
+          <w:tab w:val="left" w:pos="974"/>
+        </w:tabs>
+        <w:rPr>
+          <w:sz w:val="20"/>
+        </w:rPr>
+      </w:pPr>
+    </w:p>
+    <w:p>
+      <w:pPr>
+        <w:tabs>
+          <w:tab w:val="left" w:pos="973"/>
+          <w:tab w:val="left" w:pos="974"/>
+        </w:tabs>
+        <w:rPr>
+          <w:sz w:val="20"/>
+        </w:rPr>
+      </w:pPr>
+    </w:p>
+    <w:p>
+      <w:pPr>
+        <w:tabs>
+          <w:tab w:val="left" w:pos="973"/>
+          <w:tab w:val="left" w:pos="974"/>
+        </w:tabs>
+        <w:rPr>
+          <w:color w:val="FF0000"/>
+          <w:sz w:val="32"/>
+          <w:szCs w:val="36"/>
+        </w:rPr>
+      </w:pPr>
+      <w:r>
+        <w:rPr>
+          <w:color w:val="FF0000"/>
+          <w:sz w:val="32"/>
+          <w:szCs w:val="36"/>
+        </w:rPr>
+        <w:t>Conclusiones:</w:t>
+      </w:r>
+    </w:p>
+    <w:p>
+      <w:pPr>
+        <w:pStyle w:val="Prrafodelista"/>
+        <w:numPr>
+          <w:ilvl w:val="0"/>
+          <w:numId w:val="7"/>
+        </w:numPr>
+        <w:tabs>
+          <w:tab w:val="left" w:pos="973"/>
+          <w:tab w:val="left" w:pos="974"/>
+        </w:tabs>
+        <w:rPr>
+          <w:color w:val="00B050"/>
+          <w:sz w:val="20"/>
+        </w:rPr>
+      </w:pPr>
+      <w:r>
+        <w:rPr>
+          <w:color w:val="00B050"/>
+          <w:sz w:val="20"/>
+        </w:rPr>
+        <w:t>Mediante este laboratorio se aprendió en detalle todo lo que implica el montaje de una</w:t>
+      </w:r>
+    </w:p>
+    <w:p>
+      <w:pPr>
+        <w:tabs>
+          <w:tab w:val="left" w:pos="973"/>
+          <w:tab w:val="left" w:pos="974"/>
+        </w:tabs>
+        <w:rPr>
+          <w:color w:val="00B050"/>
+          <w:sz w:val="20"/>
+        </w:rPr>
+      </w:pPr>
+      <w:r>
+        <w:rPr>
+          <w:color w:val="00B050"/>
+          <w:sz w:val="20"/>
+        </w:rPr>
+        <w:tab/>
+        <w:t>i</w:t>
+      </w:r>
+      <w:r>
+        <w:rPr>
+          <w:color w:val="00B050"/>
+          <w:sz w:val="20"/>
+        </w:rPr>
+        <w:t>nfraestructura computacional.</w:t>
+      </w:r>
+    </w:p>
+    <w:p>
+      <w:pPr>
+        <w:pStyle w:val="Prrafodelista"/>
+        <w:numPr>
+          <w:ilvl w:val="0"/>
+          <w:numId w:val="7"/>
+        </w:numPr>
+        <w:tabs>
+          <w:tab w:val="left" w:pos="973"/>
+          <w:tab w:val="left" w:pos="974"/>
+        </w:tabs>
+        <w:rPr>
+          <w:color w:val="00B050"/>
+          <w:sz w:val="20"/>
+        </w:rPr>
+      </w:pPr>
+      <w:r>
+        <w:rPr>
+          <w:color w:val="00B050"/>
+          <w:sz w:val="20"/>
+        </w:rPr>
+        <w:t>Se aprendió a configurar servidores DNS tanto primarios como secundarios.</w:t>
+      </w:r>
+    </w:p>
+    <w:p>
+      <w:pPr>
+        <w:tabs>
+          <w:tab w:val="left" w:pos="973"/>
+          <w:tab w:val="left" w:pos="974"/>
+        </w:tabs>
+        <w:rPr>
+          <w:color w:val="00B050"/>
+          <w:sz w:val="20"/>
+        </w:rPr>
+      </w:pPr>
+    </w:p>
+    <w:p>
+      <w:pPr>
+        <w:pStyle w:val="Prrafodelista"/>
+        <w:numPr>
+          <w:ilvl w:val="0"/>
+          <w:numId w:val="7"/>
+        </w:numPr>
+        <w:tabs>
+          <w:tab w:val="left" w:pos="973"/>
+          <w:tab w:val="left" w:pos="974"/>
+        </w:tabs>
+        <w:rPr>
+          <w:color w:val="00B050"/>
+          <w:sz w:val="20"/>
+        </w:rPr>
+      </w:pPr>
+      <w:r>
+        <w:rPr>
+          <w:color w:val="00B050"/>
+          <w:sz w:val="20"/>
+        </w:rPr>
+        <w:t>Se aprendió el uso de varias plataformas computacionales, tanto en Linux Slackware</w:t>
+      </w:r>
+    </w:p>
+    <w:p>
+      <w:pPr>
+        <w:tabs>
+          <w:tab w:val="left" w:pos="973"/>
+          <w:tab w:val="left" w:pos="974"/>
+        </w:tabs>
+        <w:rPr>
+          <w:color w:val="00B050"/>
+          <w:sz w:val="20"/>
+        </w:rPr>
+      </w:pPr>
+      <w:r>
+        <w:rPr>
+          <w:color w:val="00B050"/>
+          <w:sz w:val="20"/>
+        </w:rPr>
+        <w:tab/>
+      </w:r>
+      <w:r>
+        <w:rPr>
+          <w:color w:val="00B050"/>
+          <w:sz w:val="20"/>
+        </w:rPr>
+        <w:t>como en Windows Server.</w:t>
+      </w:r>
+    </w:p>
+    <w:p>
+      <w:pPr>
+        <w:pStyle w:val="Prrafodelista"/>
+        <w:numPr>
+          <w:ilvl w:val="0"/>
+          <w:numId w:val="8"/>
+        </w:numPr>
+        <w:tabs>
+          <w:tab w:val="left" w:pos="973"/>
+          <w:tab w:val="left" w:pos="974"/>
+        </w:tabs>
+        <w:rPr>
+          <w:color w:val="00B050"/>
+          <w:sz w:val="20"/>
+        </w:rPr>
+      </w:pPr>
+      <w:r>
+        <w:rPr>
+          <w:color w:val="00B050"/>
+          <w:sz w:val="20"/>
+        </w:rPr>
+        <w:t>Se aprendió a montar un File Server, una Base de Datos y un Web Server e</w:t>
+      </w:r>
+    </w:p>
+    <w:p>
+      <w:pPr>
+        <w:tabs>
+          <w:tab w:val="left" w:pos="973"/>
+          <w:tab w:val="left" w:pos="974"/>
+        </w:tabs>
+        <w:rPr>
+          <w:color w:val="00B050"/>
+          <w:sz w:val="20"/>
+        </w:rPr>
+      </w:pPr>
+      <w:r>
+        <w:rPr>
+          <w:color w:val="00B050"/>
+          <w:sz w:val="20"/>
+        </w:rPr>
+        <w:tab/>
+      </w:r>
+      <w:r>
+        <w:rPr>
+          <w:color w:val="00B050"/>
+          <w:sz w:val="20"/>
+        </w:rPr>
+        <w:t>interconectarlos en una pequeña red LAN.</w:t>
+      </w:r>
+    </w:p>
+    <w:p>
+      <w:pPr>
+        <w:tabs>
+          <w:tab w:val="left" w:pos="973"/>
+          <w:tab w:val="left" w:pos="974"/>
+        </w:tabs>
+        <w:rPr>
+          <w:sz w:val="20"/>
+        </w:rPr>
+      </w:pPr>
+    </w:p>
+    <w:p>
+      <w:pPr>
+        <w:tabs>
+          <w:tab w:val="left" w:pos="973"/>
+          <w:tab w:val="left" w:pos="974"/>
+        </w:tabs>
+        <w:rPr>
+          <w:color w:val="FF0000"/>
+          <w:sz w:val="28"/>
+          <w:szCs w:val="32"/>
+        </w:rPr>
+      </w:pPr>
+      <w:r>
+        <w:rPr>
+          <w:color w:val="FF0000"/>
+          <w:sz w:val="28"/>
+          <w:szCs w:val="32"/>
+        </w:rPr>
+        <w:t>Bibliografía:</w:t>
+      </w:r>
+    </w:p>
+    <w:p>
+      <w:pPr>
+        <w:pStyle w:val="Prrafodelista"/>
+        <w:numPr>
+          <w:ilvl w:val="0"/>
+          <w:numId w:val="8"/>
+        </w:numPr>
+        <w:tabs>
+          <w:tab w:val="left" w:pos="973"/>
+          <w:tab w:val="left" w:pos="974"/>
+        </w:tabs>
+        <w:rPr>
+          <w:color w:val="00B050"/>
+          <w:sz w:val="20"/>
+        </w:rPr>
+      </w:pPr>
+      <w:r>
+        <w:rPr>
+          <w:color w:val="00B050"/>
+          <w:sz w:val="20"/>
+        </w:rPr>
+        <w:t>https://es.wikipedia.org/wiki/Capa_de_aplicaci%C3%B3n</w:t>
+      </w:r>
+    </w:p>
+    <w:p>
+      <w:pPr>
+        <w:pStyle w:val="Prrafodelista"/>
+        <w:numPr>
+          <w:ilvl w:val="0"/>
+          <w:numId w:val="8"/>
+        </w:numPr>
+        <w:tabs>
+          <w:tab w:val="left" w:pos="973"/>
+          <w:tab w:val="left" w:pos="974"/>
+        </w:tabs>
+        <w:rPr>
+          <w:color w:val="00B050"/>
+          <w:sz w:val="20"/>
+        </w:rPr>
+      </w:pPr>
+      <w:r>
+        <w:rPr>
+          <w:color w:val="00B050"/>
+          <w:sz w:val="20"/>
+        </w:rPr>
+        <w:t>http://campusvirtual.escuelaing.edu.co/moodle/pluginfile.php/157281/mod_resource/content/1/06</w:t>
+      </w:r>
+    </w:p>
+    <w:p>
+      <w:pPr>
+        <w:pStyle w:val="Prrafodelista"/>
+        <w:numPr>
+          <w:ilvl w:val="0"/>
+          <w:numId w:val="8"/>
+        </w:numPr>
+        <w:tabs>
+          <w:tab w:val="left" w:pos="973"/>
+          <w:tab w:val="left" w:pos="974"/>
+        </w:tabs>
+        <w:rPr>
+          <w:color w:val="00B050"/>
+          <w:sz w:val="20"/>
+        </w:rPr>
+      </w:pPr>
+      <w:r>
+        <w:rPr>
+          <w:color w:val="00B050"/>
+          <w:sz w:val="20"/>
+        </w:rPr>
+        <w:t>-capaAplicacion2019-1.pdf</w:t>
+      </w:r>
+    </w:p>
+    <w:p>
+      <w:pPr>
+        <w:pStyle w:val="Prrafodelista"/>
+        <w:numPr>
+          <w:ilvl w:val="0"/>
+          <w:numId w:val="8"/>
+        </w:numPr>
+        <w:tabs>
+          <w:tab w:val="left" w:pos="973"/>
+          <w:tab w:val="left" w:pos="974"/>
+        </w:tabs>
+        <w:rPr>
+          <w:color w:val="00B050"/>
+          <w:sz w:val="20"/>
+        </w:rPr>
+      </w:pPr>
+      <w:r>
+        <w:rPr>
+          <w:color w:val="00B050"/>
+          <w:sz w:val="20"/>
+        </w:rPr>
+        <w:t>http://campusvirtual.escuelaing.edu.co/moodle/pluginfile.php/156480/mod_resource/content/1/05-capaTransporte_2019-1.pdf</w:t>
+      </w:r>
+    </w:p>
+    <w:p>
+      <w:pPr>
+        <w:pStyle w:val="Prrafodelista"/>
+        <w:numPr>
+          <w:ilvl w:val="0"/>
+          <w:numId w:val="8"/>
+        </w:numPr>
+        <w:tabs>
+          <w:tab w:val="left" w:pos="973"/>
+          <w:tab w:val="left" w:pos="974"/>
+        </w:tabs>
+        <w:rPr>
+          <w:color w:val="00B050"/>
+          <w:sz w:val="20"/>
+        </w:rPr>
+      </w:pPr>
+      <w:r>
+        <w:rPr>
+          <w:color w:val="00B050"/>
+          <w:sz w:val="20"/>
+        </w:rPr>
+        <w:t>http://www.estrellateyarde.org/configurar-la-red-en-linux/configurar-la-resolucion-de-nombres-dedominio-dns-en-linux</w:t>
+      </w:r>
+    </w:p>
+    <w:p>
+      <w:pPr>
+        <w:pStyle w:val="Prrafodelista"/>
+        <w:numPr>
+          <w:ilvl w:val="0"/>
+          <w:numId w:val="8"/>
+        </w:numPr>
+        <w:tabs>
+          <w:tab w:val="left" w:pos="973"/>
+          <w:tab w:val="left" w:pos="974"/>
+        </w:tabs>
+        <w:rPr>
+          <w:color w:val="00B050"/>
+          <w:sz w:val="20"/>
+        </w:rPr>
+      </w:pPr>
+      <w:r>
+        <w:rPr>
+          <w:color w:val="00B050"/>
+          <w:sz w:val="20"/>
+        </w:rPr>
+        <w:t>https://disenowebakus.net/llevando-datos-de-la-base-mysql-a-las-paginas-php.php</w:t>
+      </w:r>
+    </w:p>
+    <w:p>
+      <w:pPr>
+        <w:pStyle w:val="Prrafodelista"/>
+        <w:numPr>
+          <w:ilvl w:val="0"/>
+          <w:numId w:val="8"/>
+        </w:numPr>
+        <w:tabs>
+          <w:tab w:val="left" w:pos="973"/>
+          <w:tab w:val="left" w:pos="974"/>
+        </w:tabs>
+        <w:rPr>
+          <w:color w:val="00B050"/>
+          <w:sz w:val="20"/>
+        </w:rPr>
+      </w:pPr>
+      <w:r>
+        <w:rPr>
+          <w:color w:val="00B050"/>
+          <w:sz w:val="20"/>
+        </w:rPr>
+        <w:t>http://sufriendoenredes.blogspot.com/2015/10/servidor-dns-secundario-en-windows.html</w:t>
+      </w:r>
+    </w:p>
+    <w:p>
+      <w:pPr>
+        <w:pStyle w:val="Prrafodelista"/>
+        <w:numPr>
+          <w:ilvl w:val="0"/>
+          <w:numId w:val="8"/>
+        </w:numPr>
+        <w:tabs>
+          <w:tab w:val="left" w:pos="973"/>
+          <w:tab w:val="left" w:pos="974"/>
+        </w:tabs>
+        <w:rPr>
+          <w:color w:val="00B050"/>
+          <w:sz w:val="20"/>
+        </w:rPr>
+      </w:pPr>
+      <w:r>
+        <w:rPr>
+          <w:color w:val="00B050"/>
+          <w:sz w:val="20"/>
+        </w:rPr>
+        <w:t>solvetic.com/tutoriales/article/3284-instalar-y-configurar-servidor-dns-windows-server-2016/</w:t>
       </w:r>
     </w:p>
     <w:sectPr>
@@ -32461,7 +33901,6 @@
       <w:lvlJc w:val="left"/>
       <w:pPr>
         <w:ind w:left="675" w:hanging="360"/>
-        <w:jc w:val="left"/>
       </w:pPr>
       <w:rPr>
         <w:rFonts w:ascii="Trebuchet MS" w:eastAsia="Trebuchet MS" w:hAnsi="Trebuchet MS" w:cs="Trebuchet MS" w:hint="default"/>
@@ -32480,7 +33919,6 @@
       <w:lvlJc w:val="left"/>
       <w:pPr>
         <w:ind w:left="1035" w:hanging="360"/>
-        <w:jc w:val="left"/>
       </w:pPr>
       <w:rPr>
         <w:rFonts w:ascii="Calibri" w:eastAsia="Calibri" w:hAnsi="Calibri" w:cs="Calibri" w:hint="default"/>
@@ -32698,6 +34136,119 @@
     </w:lvl>
   </w:abstractNum>
   <w:abstractNum w:abstractNumId="2" w15:restartNumberingAfterBreak="0">
+    <w:nsid w:val="44040B6E"/>
+    <w:multiLevelType w:val="hybridMultilevel"/>
+    <w:tmpl w:val="DFC2AA44"/>
+    <w:lvl w:ilvl="0" w:tplc="240A0001">
+      <w:start w:val="1"/>
+      <w:numFmt w:val="bullet"/>
+      <w:lvlText w:val=""/>
+      <w:lvlJc w:val="left"/>
+      <w:pPr>
+        <w:ind w:left="770" w:hanging="360"/>
+      </w:pPr>
+      <w:rPr>
+        <w:rFonts w:ascii="Symbol" w:hAnsi="Symbol" w:hint="default"/>
+      </w:rPr>
+    </w:lvl>
+    <w:lvl w:ilvl="1" w:tplc="240A0003" w:tentative="1">
+      <w:start w:val="1"/>
+      <w:numFmt w:val="bullet"/>
+      <w:lvlText w:val="o"/>
+      <w:lvlJc w:val="left"/>
+      <w:pPr>
+        <w:ind w:left="1490" w:hanging="360"/>
+      </w:pPr>
+      <w:rPr>
+        <w:rFonts w:ascii="Courier New" w:hAnsi="Courier New" w:cs="Courier New" w:hint="default"/>
+      </w:rPr>
+    </w:lvl>
+    <w:lvl w:ilvl="2" w:tplc="240A0005" w:tentative="1">
+      <w:start w:val="1"/>
+      <w:numFmt w:val="bullet"/>
+      <w:lvlText w:val=""/>
+      <w:lvlJc w:val="left"/>
+      <w:pPr>
+        <w:ind w:left="2210" w:hanging="360"/>
+      </w:pPr>
+      <w:rPr>
+        <w:rFonts w:ascii="Wingdings" w:hAnsi="Wingdings" w:hint="default"/>
+      </w:rPr>
+    </w:lvl>
+    <w:lvl w:ilvl="3" w:tplc="240A0001" w:tentative="1">
+      <w:start w:val="1"/>
+      <w:numFmt w:val="bullet"/>
+      <w:lvlText w:val=""/>
+      <w:lvlJc w:val="left"/>
+      <w:pPr>
+        <w:ind w:left="2930" w:hanging="360"/>
+      </w:pPr>
+      <w:rPr>
+        <w:rFonts w:ascii="Symbol" w:hAnsi="Symbol" w:hint="default"/>
+      </w:rPr>
+    </w:lvl>
+    <w:lvl w:ilvl="4" w:tplc="240A0003" w:tentative="1">
+      <w:start w:val="1"/>
+      <w:numFmt w:val="bullet"/>
+      <w:lvlText w:val="o"/>
+      <w:lvlJc w:val="left"/>
+      <w:pPr>
+        <w:ind w:left="3650" w:hanging="360"/>
+      </w:pPr>
+      <w:rPr>
+        <w:rFonts w:ascii="Courier New" w:hAnsi="Courier New" w:cs="Courier New" w:hint="default"/>
+      </w:rPr>
+    </w:lvl>
+    <w:lvl w:ilvl="5" w:tplc="240A0005" w:tentative="1">
+      <w:start w:val="1"/>
+      <w:numFmt w:val="bullet"/>
+      <w:lvlText w:val=""/>
+      <w:lvlJc w:val="left"/>
+      <w:pPr>
+        <w:ind w:left="4370" w:hanging="360"/>
+      </w:pPr>
+      <w:rPr>
+        <w:rFonts w:ascii="Wingdings" w:hAnsi="Wingdings" w:hint="default"/>
+      </w:rPr>
+    </w:lvl>
+    <w:lvl w:ilvl="6" w:tplc="240A0001" w:tentative="1">
+      <w:start w:val="1"/>
+      <w:numFmt w:val="bullet"/>
+      <w:lvlText w:val=""/>
+      <w:lvlJc w:val="left"/>
+      <w:pPr>
+        <w:ind w:left="5090" w:hanging="360"/>
+      </w:pPr>
+      <w:rPr>
+        <w:rFonts w:ascii="Symbol" w:hAnsi="Symbol" w:hint="default"/>
+      </w:rPr>
+    </w:lvl>
+    <w:lvl w:ilvl="7" w:tplc="240A0003" w:tentative="1">
+      <w:start w:val="1"/>
+      <w:numFmt w:val="bullet"/>
+      <w:lvlText w:val="o"/>
+      <w:lvlJc w:val="left"/>
+      <w:pPr>
+        <w:ind w:left="5810" w:hanging="360"/>
+      </w:pPr>
+      <w:rPr>
+        <w:rFonts w:ascii="Courier New" w:hAnsi="Courier New" w:cs="Courier New" w:hint="default"/>
+      </w:rPr>
+    </w:lvl>
+    <w:lvl w:ilvl="8" w:tplc="240A0005" w:tentative="1">
+      <w:start w:val="1"/>
+      <w:numFmt w:val="bullet"/>
+      <w:lvlText w:val=""/>
+      <w:lvlJc w:val="left"/>
+      <w:pPr>
+        <w:ind w:left="6530" w:hanging="360"/>
+      </w:pPr>
+      <w:rPr>
+        <w:rFonts w:ascii="Wingdings" w:hAnsi="Wingdings" w:hint="default"/>
+      </w:rPr>
+    </w:lvl>
+  </w:abstractNum>
+  <w:abstractNum w:abstractNumId="3" w15:restartNumberingAfterBreak="0">
     <w:nsid w:val="5E860AC6"/>
     <w:multiLevelType w:val="hybridMultilevel"/>
     <w:tmpl w:val="EF2E50C8"/>
@@ -32708,7 +34259,6 @@
       <w:lvlJc w:val="left"/>
       <w:pPr>
         <w:ind w:left="1333" w:hanging="360"/>
-        <w:jc w:val="left"/>
       </w:pPr>
       <w:rPr>
         <w:rFonts w:ascii="Calibri" w:eastAsia="Calibri" w:hAnsi="Calibri" w:cs="Calibri" w:hint="default"/>
@@ -32816,7 +34366,120 @@
       </w:rPr>
     </w:lvl>
   </w:abstractNum>
-  <w:abstractNum w:abstractNumId="3" w15:restartNumberingAfterBreak="0">
+  <w:abstractNum w:abstractNumId="4" w15:restartNumberingAfterBreak="0">
+    <w:nsid w:val="6BF96C2C"/>
+    <w:multiLevelType w:val="hybridMultilevel"/>
+    <w:tmpl w:val="F8DA4FE2"/>
+    <w:lvl w:ilvl="0" w:tplc="240A0001">
+      <w:start w:val="1"/>
+      <w:numFmt w:val="bullet"/>
+      <w:lvlText w:val=""/>
+      <w:lvlJc w:val="left"/>
+      <w:pPr>
+        <w:ind w:left="720" w:hanging="360"/>
+      </w:pPr>
+      <w:rPr>
+        <w:rFonts w:ascii="Symbol" w:hAnsi="Symbol" w:hint="default"/>
+      </w:rPr>
+    </w:lvl>
+    <w:lvl w:ilvl="1" w:tplc="240A0003">
+      <w:start w:val="1"/>
+      <w:numFmt w:val="bullet"/>
+      <w:lvlText w:val="o"/>
+      <w:lvlJc w:val="left"/>
+      <w:pPr>
+        <w:ind w:left="1440" w:hanging="360"/>
+      </w:pPr>
+      <w:rPr>
+        <w:rFonts w:ascii="Courier New" w:hAnsi="Courier New" w:cs="Courier New" w:hint="default"/>
+      </w:rPr>
+    </w:lvl>
+    <w:lvl w:ilvl="2" w:tplc="240A0005" w:tentative="1">
+      <w:start w:val="1"/>
+      <w:numFmt w:val="bullet"/>
+      <w:lvlText w:val=""/>
+      <w:lvlJc w:val="left"/>
+      <w:pPr>
+        <w:ind w:left="2160" w:hanging="360"/>
+      </w:pPr>
+      <w:rPr>
+        <w:rFonts w:ascii="Wingdings" w:hAnsi="Wingdings" w:hint="default"/>
+      </w:rPr>
+    </w:lvl>
+    <w:lvl w:ilvl="3" w:tplc="240A0001" w:tentative="1">
+      <w:start w:val="1"/>
+      <w:numFmt w:val="bullet"/>
+      <w:lvlText w:val=""/>
+      <w:lvlJc w:val="left"/>
+      <w:pPr>
+        <w:ind w:left="2880" w:hanging="360"/>
+      </w:pPr>
+      <w:rPr>
+        <w:rFonts w:ascii="Symbol" w:hAnsi="Symbol" w:hint="default"/>
+      </w:rPr>
+    </w:lvl>
+    <w:lvl w:ilvl="4" w:tplc="240A0003" w:tentative="1">
+      <w:start w:val="1"/>
+      <w:numFmt w:val="bullet"/>
+      <w:lvlText w:val="o"/>
+      <w:lvlJc w:val="left"/>
+      <w:pPr>
+        <w:ind w:left="3600" w:hanging="360"/>
+      </w:pPr>
+      <w:rPr>
+        <w:rFonts w:ascii="Courier New" w:hAnsi="Courier New" w:cs="Courier New" w:hint="default"/>
+      </w:rPr>
+    </w:lvl>
+    <w:lvl w:ilvl="5" w:tplc="240A0005" w:tentative="1">
+      <w:start w:val="1"/>
+      <w:numFmt w:val="bullet"/>
+      <w:lvlText w:val=""/>
+      <w:lvlJc w:val="left"/>
+      <w:pPr>
+        <w:ind w:left="4320" w:hanging="360"/>
+      </w:pPr>
+      <w:rPr>
+        <w:rFonts w:ascii="Wingdings" w:hAnsi="Wingdings" w:hint="default"/>
+      </w:rPr>
+    </w:lvl>
+    <w:lvl w:ilvl="6" w:tplc="240A0001" w:tentative="1">
+      <w:start w:val="1"/>
+      <w:numFmt w:val="bullet"/>
+      <w:lvlText w:val=""/>
+      <w:lvlJc w:val="left"/>
+      <w:pPr>
+        <w:ind w:left="5040" w:hanging="360"/>
+      </w:pPr>
+      <w:rPr>
+        <w:rFonts w:ascii="Symbol" w:hAnsi="Symbol" w:hint="default"/>
+      </w:rPr>
+    </w:lvl>
+    <w:lvl w:ilvl="7" w:tplc="240A0003" w:tentative="1">
+      <w:start w:val="1"/>
+      <w:numFmt w:val="bullet"/>
+      <w:lvlText w:val="o"/>
+      <w:lvlJc w:val="left"/>
+      <w:pPr>
+        <w:ind w:left="5760" w:hanging="360"/>
+      </w:pPr>
+      <w:rPr>
+        <w:rFonts w:ascii="Courier New" w:hAnsi="Courier New" w:cs="Courier New" w:hint="default"/>
+      </w:rPr>
+    </w:lvl>
+    <w:lvl w:ilvl="8" w:tplc="240A0005" w:tentative="1">
+      <w:start w:val="1"/>
+      <w:numFmt w:val="bullet"/>
+      <w:lvlText w:val=""/>
+      <w:lvlJc w:val="left"/>
+      <w:pPr>
+        <w:ind w:left="6480" w:hanging="360"/>
+      </w:pPr>
+      <w:rPr>
+        <w:rFonts w:ascii="Wingdings" w:hAnsi="Wingdings" w:hint="default"/>
+      </w:rPr>
+    </w:lvl>
+  </w:abstractNum>
+  <w:abstractNum w:abstractNumId="5" w15:restartNumberingAfterBreak="0">
     <w:nsid w:val="75894D15"/>
     <w:multiLevelType w:val="hybridMultilevel"/>
     <w:tmpl w:val="D40EA96A"/>
@@ -32827,7 +34490,6 @@
       <w:lvlJc w:val="left"/>
       <w:pPr>
         <w:ind w:left="613" w:hanging="360"/>
-        <w:jc w:val="left"/>
       </w:pPr>
       <w:rPr>
         <w:rFonts w:ascii="Trebuchet MS" w:eastAsia="Trebuchet MS" w:hAnsi="Trebuchet MS" w:cs="Trebuchet MS" w:hint="default"/>
@@ -32846,7 +34508,6 @@
       <w:lvlJc w:val="left"/>
       <w:pPr>
         <w:ind w:left="973" w:hanging="360"/>
-        <w:jc w:val="left"/>
       </w:pPr>
       <w:rPr>
         <w:rFonts w:ascii="Calibri" w:eastAsia="Calibri" w:hAnsi="Calibri" w:cs="Calibri" w:hint="default"/>
@@ -32863,7 +34524,6 @@
       <w:lvlJc w:val="left"/>
       <w:pPr>
         <w:ind w:left="1693" w:hanging="461"/>
-        <w:jc w:val="left"/>
       </w:pPr>
       <w:rPr>
         <w:rFonts w:ascii="Calibri" w:eastAsia="Calibri" w:hAnsi="Calibri" w:cs="Calibri" w:hint="default"/>
@@ -32952,7 +34612,7 @@
       </w:rPr>
     </w:lvl>
   </w:abstractNum>
-  <w:abstractNum w:abstractNumId="4" w15:restartNumberingAfterBreak="0">
+  <w:abstractNum w:abstractNumId="6" w15:restartNumberingAfterBreak="0">
     <w:nsid w:val="7AF14A86"/>
     <w:multiLevelType w:val="hybridMultilevel"/>
     <w:tmpl w:val="8D8816A8"/>
@@ -32963,7 +34623,6 @@
       <w:lvlJc w:val="left"/>
       <w:pPr>
         <w:ind w:left="1321" w:hanging="360"/>
-        <w:jc w:val="left"/>
       </w:pPr>
       <w:rPr>
         <w:rFonts w:ascii="Calibri" w:eastAsia="Calibri" w:hAnsi="Calibri" w:cs="Calibri" w:hint="default"/>
@@ -33071,7 +34730,7 @@
       </w:rPr>
     </w:lvl>
   </w:abstractNum>
-  <w:abstractNum w:abstractNumId="5" w15:restartNumberingAfterBreak="0">
+  <w:abstractNum w:abstractNumId="7" w15:restartNumberingAfterBreak="0">
     <w:nsid w:val="7CDB3299"/>
     <w:multiLevelType w:val="hybridMultilevel"/>
     <w:tmpl w:val="9E1C0C4E"/>
@@ -33082,7 +34741,6 @@
       <w:lvlJc w:val="left"/>
       <w:pPr>
         <w:ind w:left="1398" w:hanging="461"/>
-        <w:jc w:val="left"/>
       </w:pPr>
       <w:rPr>
         <w:rFonts w:ascii="Calibri" w:eastAsia="Calibri" w:hAnsi="Calibri" w:cs="Calibri" w:hint="default"/>
@@ -33190,22 +34848,28 @@
     </w:lvl>
   </w:abstractNum>
   <w:num w:numId="1">
+    <w:abstractNumId w:val="5"/>
+  </w:num>
+  <w:num w:numId="2">
+    <w:abstractNumId w:val="6"/>
+  </w:num>
+  <w:num w:numId="3">
     <w:abstractNumId w:val="3"/>
   </w:num>
-  <w:num w:numId="2">
-    <w:abstractNumId w:val="4"/>
-  </w:num>
-  <w:num w:numId="3">
-    <w:abstractNumId w:val="2"/>
-  </w:num>
   <w:num w:numId="4">
-    <w:abstractNumId w:val="5"/>
+    <w:abstractNumId w:val="7"/>
   </w:num>
   <w:num w:numId="5">
     <w:abstractNumId w:val="0"/>
   </w:num>
   <w:num w:numId="6">
     <w:abstractNumId w:val="1"/>
+  </w:num>
+  <w:num w:numId="7">
+    <w:abstractNumId w:val="4"/>
+  </w:num>
+  <w:num w:numId="8">
+    <w:abstractNumId w:val="2"/>
   </w:num>
 </w:numbering>
 </file>
@@ -33335,6 +34999,7 @@
     <w:lsdException w:name="HTML Sample" w:semiHidden="1" w:unhideWhenUsed="1"/>
     <w:lsdException w:name="HTML Typewriter" w:semiHidden="1" w:unhideWhenUsed="1"/>
     <w:lsdException w:name="HTML Variable" w:semiHidden="1" w:unhideWhenUsed="1"/>
+    <w:lsdException w:name="Normal Table" w:semiHidden="1" w:unhideWhenUsed="1"/>
     <w:lsdException w:name="annotation subject" w:semiHidden="1" w:unhideWhenUsed="1"/>
     <w:lsdException w:name="No List" w:semiHidden="1" w:unhideWhenUsed="1"/>
     <w:lsdException w:name="Outline List 1" w:semiHidden="1" w:unhideWhenUsed="1"/>
@@ -33377,8 +35042,11 @@
     <w:lsdException w:name="Table Contemporary" w:semiHidden="1" w:unhideWhenUsed="1"/>
     <w:lsdException w:name="Table Elegant" w:semiHidden="1" w:unhideWhenUsed="1"/>
     <w:lsdException w:name="Table Professional" w:semiHidden="1" w:unhideWhenUsed="1"/>
+    <w:lsdException w:name="Table Subtle 1" w:semiHidden="1" w:unhideWhenUsed="1"/>
     <w:lsdException w:name="Table Subtle 2" w:semiHidden="1" w:unhideWhenUsed="1"/>
     <w:lsdException w:name="Table Web 1" w:semiHidden="1" w:unhideWhenUsed="1"/>
+    <w:lsdException w:name="Table Web 2" w:semiHidden="1" w:unhideWhenUsed="1"/>
+    <w:lsdException w:name="Table Web 3" w:semiHidden="1" w:unhideWhenUsed="1"/>
     <w:lsdException w:name="Balloon Text" w:semiHidden="1" w:unhideWhenUsed="1"/>
     <w:lsdException w:name="Table Grid" w:uiPriority="39"/>
     <w:lsdException w:name="Table Theme" w:semiHidden="1" w:unhideWhenUsed="1"/>

</xml_diff>